<commit_message>
Manual tokenisation of glosses updated.
Signed-off-by: Adrian <admd911@hotmail.com>
</commit_message>
<xml_diff>
--- a/Manually Tokenised Glosses.docx
+++ b/Manually Tokenised Glosses.docx
@@ -2877,19 +2877,27 @@
         <w:rPr>
           <w:lang w:val="ga-IE"/>
         </w:rPr>
-        <w:t>. anno</w:t>
-      </w:r>
-      <w:r>
-        <w:rPr>
-          <w:lang w:val="ga-IE"/>
-        </w:rPr>
-        <w:t xml:space="preserve"> </w:t>
-      </w:r>
-      <w:r>
-        <w:rPr>
-          <w:lang w:val="ga-IE"/>
-        </w:rPr>
-        <w:t>ngeiss cách imm a chomalnad</w:t>
+        <w:t>. an</w:t>
+      </w:r>
+      <w:r>
+        <w:rPr>
+          <w:lang w:val="ga-IE"/>
+        </w:rPr>
+        <w:t>-</w:t>
+      </w:r>
+      <w:bookmarkStart w:id="0" w:name="_GoBack"/>
+      <w:bookmarkEnd w:id="0"/>
+      <w:r>
+        <w:rPr>
+          <w:lang w:val="ga-IE"/>
+        </w:rPr>
+        <w:t xml:space="preserve"> </w:t>
+      </w:r>
+      <w:r>
+        <w:rPr>
+          <w:lang w:val="ga-IE"/>
+        </w:rPr>
+        <w:t>nongeiss cách imm a chomalnad</w:t>
       </w:r>
     </w:p>
     <w:p>
@@ -3481,8 +3489,6 @@
         </w:rPr>
         <w:t>som</w:t>
       </w:r>
-      <w:bookmarkStart w:id="0" w:name="_GoBack"/>
-      <w:bookmarkEnd w:id="0"/>
     </w:p>
     <w:sectPr>
       <w:pgSz w:w="11906" w:h="16838"/>

</xml_diff>